<commit_message>
Default value for datatype
</commit_message>
<xml_diff>
--- a/docs/XMLDefs.docx
+++ b/docs/XMLDefs.docx
@@ -106,8 +106,6 @@
       <w:proofErr w:type="gramEnd"/>
       <w:r>
         <w:br/>
-      </w:r>
-      <w:r>
         <w:t xml:space="preserve">Attribute: </w:t>
       </w:r>
       <w:proofErr w:type="spellStart"/>
@@ -124,13 +122,7 @@
       </w:r>
       <w:proofErr w:type="spellEnd"/>
       <w:r>
-        <w:t xml:space="preserve">, </w:t>
-      </w:r>
-      <w:r>
-        <w:t>optional,</w:t>
-      </w:r>
-      <w:r>
-        <w:t xml:space="preserve"> default=</w:t>
+        <w:t>, optional, default=</w:t>
       </w:r>
       <w:r>
         <w:t>http://naaccr.org/naaccrxml/defaultUserDictionary.xml</w:t>
@@ -746,15 +738,7 @@
         <w:t xml:space="preserve"> </w:t>
       </w:r>
       <w:r>
-        <w:t>NAACCR-</w:t>
-      </w:r>
-      <w:bookmarkStart w:id="0" w:name="_GoBack"/>
-      <w:r>
-        <w:t>release</w:t>
-      </w:r>
-      <w:bookmarkEnd w:id="0"/>
-      <w:r>
-        <w:t>d base dictionaries</w:t>
+        <w:t>NAACCR-released base dictionaries</w:t>
       </w:r>
       <w:r>
         <w:t>.</w:t>
@@ -993,11 +977,16 @@
       </w:r>
       <w:proofErr w:type="spellEnd"/>
       <w:r>
-        <w:t xml:space="preserve"> (required</w:t>
+        <w:t xml:space="preserve"> (optional</w:t>
       </w:r>
       <w:r>
         <w:t>, enumeration</w:t>
       </w:r>
+      <w:r>
+        <w:t>, default=string</w:t>
+      </w:r>
+      <w:bookmarkStart w:id="0" w:name="_GoBack"/>
+      <w:bookmarkEnd w:id="0"/>
       <w:r>
         <w:t>)</w:t>
       </w:r>

</xml_diff>

<commit_message>
Change cardinality of ItemDef
</commit_message>
<xml_diff>
--- a/docs/XMLDefs.docx
+++ b/docs/XMLDefs.docx
@@ -81,500 +81,503 @@
       <w:r>
         <w:t>baseD</w:t>
       </w:r>
+      <w:r>
+        <w:t>ictionaryUri</w:t>
+      </w:r>
+      <w:proofErr w:type="spellEnd"/>
+      <w:r>
+        <w:t xml:space="preserve"> (</w:t>
+      </w:r>
+      <w:proofErr w:type="spellStart"/>
+      <w:r>
+        <w:t>anyURI</w:t>
+      </w:r>
+      <w:proofErr w:type="spellEnd"/>
+      <w:r>
+        <w:t xml:space="preserve">, </w:t>
+      </w:r>
+      <w:r>
+        <w:t>required</w:t>
+      </w:r>
+      <w:proofErr w:type="gramStart"/>
+      <w:r>
+        <w:t>)</w:t>
+      </w:r>
+      <w:proofErr w:type="gramEnd"/>
+      <w:r>
+        <w:br/>
+        <w:t xml:space="preserve">Attribute: </w:t>
+      </w:r>
+      <w:proofErr w:type="spellStart"/>
+      <w:r>
+        <w:t>userDictionaryUri</w:t>
+      </w:r>
+      <w:proofErr w:type="spellEnd"/>
+      <w:r>
+        <w:t xml:space="preserve"> (</w:t>
+      </w:r>
+      <w:proofErr w:type="spellStart"/>
+      <w:r>
+        <w:t>anyURI</w:t>
+      </w:r>
+      <w:proofErr w:type="spellEnd"/>
+      <w:r>
+        <w:t>, optional, default=</w:t>
+      </w:r>
+      <w:r>
+        <w:t>http://naaccr.org/naaccrxml/defaultUserDictionary.xml</w:t>
+      </w:r>
+      <w:r>
+        <w:t>)</w:t>
+      </w:r>
+    </w:p>
+    <w:p>
+      <w:r>
+        <w:t xml:space="preserve">These </w:t>
+      </w:r>
+      <w:r>
+        <w:t xml:space="preserve">attributes </w:t>
+      </w:r>
+      <w:r>
+        <w:t>reference two</w:t>
+      </w:r>
+      <w:r>
+        <w:t xml:space="preserve"> distinct</w:t>
+      </w:r>
+      <w:r>
+        <w:t xml:space="preserve"> </w:t>
+      </w:r>
+      <w:proofErr w:type="spellStart"/>
+      <w:r>
+        <w:t>NaaccrDictionary</w:t>
+      </w:r>
+      <w:proofErr w:type="spellEnd"/>
+      <w:r>
+        <w:t xml:space="preserve"> elements (q.</w:t>
+      </w:r>
+      <w:r>
+        <w:t xml:space="preserve">v. in </w:t>
+      </w:r>
+      <w:r>
+        <w:t xml:space="preserve">Dictionary Elements section).  </w:t>
+      </w:r>
+      <w:proofErr w:type="spellStart"/>
+      <w:proofErr w:type="gramStart"/>
+      <w:r>
+        <w:t>dictionaryUri</w:t>
+      </w:r>
+      <w:proofErr w:type="spellEnd"/>
+      <w:proofErr w:type="gramEnd"/>
+      <w:r>
+        <w:t xml:space="preserve"> is required and corresponds to a particular version of the NAACCR standard.</w:t>
+      </w:r>
+      <w:r>
+        <w:t xml:space="preserve"> </w:t>
+      </w:r>
+      <w:r>
+        <w:t xml:space="preserve"> </w:t>
+      </w:r>
+      <w:proofErr w:type="spellStart"/>
+      <w:proofErr w:type="gramStart"/>
+      <w:r>
+        <w:t>userDictionaryUri</w:t>
+      </w:r>
+      <w:proofErr w:type="spellEnd"/>
+      <w:proofErr w:type="gramEnd"/>
+      <w:r>
+        <w:t xml:space="preserve"> is optional and describes state, requestor and system items.  The NAACCR default user dictionary defines reserved and local use portions of the NAACCR flat file as unformatted text.  State, local and requestor items are defined in a custom user dictionary identified by the </w:t>
+      </w:r>
+      <w:proofErr w:type="spellStart"/>
+      <w:r>
+        <w:t>userDictionaryUri</w:t>
+      </w:r>
+      <w:proofErr w:type="spellEnd"/>
+      <w:r>
+        <w:t xml:space="preserve"> attribute which allocates space in the reserved and local use portions of the NAACCR flat file</w:t>
+      </w:r>
+      <w:r>
+        <w:t xml:space="preserve"> (q.v. </w:t>
+      </w:r>
+      <w:proofErr w:type="gramStart"/>
+      <w:r>
+        <w:t>Other Conventions section)</w:t>
+      </w:r>
+      <w:r>
+        <w:t>.</w:t>
+      </w:r>
+      <w:proofErr w:type="gramEnd"/>
+    </w:p>
+    <w:p>
+      <w:pPr>
+        <w:pStyle w:val="Attribute"/>
+      </w:pPr>
+      <w:r>
+        <w:t xml:space="preserve">Attribute: </w:t>
+      </w:r>
+      <w:proofErr w:type="spellStart"/>
+      <w:r>
+        <w:t>timeGenerated</w:t>
+      </w:r>
+      <w:proofErr w:type="spellEnd"/>
+      <w:r>
+        <w:t xml:space="preserve"> (</w:t>
+      </w:r>
+      <w:proofErr w:type="spellStart"/>
+      <w:r>
+        <w:t>date</w:t>
+      </w:r>
+      <w:r>
+        <w:t>T</w:t>
+      </w:r>
+      <w:r>
+        <w:t>ime</w:t>
+      </w:r>
+      <w:proofErr w:type="spellEnd"/>
+      <w:r>
+        <w:t>, required)</w:t>
+      </w:r>
+    </w:p>
+    <w:p>
+      <w:r>
+        <w:t xml:space="preserve">This is date-time when the extract was </w:t>
+      </w:r>
+      <w:r>
+        <w:t>produced by the system</w:t>
+      </w:r>
+      <w:r>
+        <w:t>.</w:t>
+      </w:r>
+      <w:r>
+        <w:t xml:space="preserve">  Note that its format is </w:t>
+      </w:r>
+      <w:proofErr w:type="spellStart"/>
+      <w:r>
+        <w:t>YYYY-MM-DDThh</w:t>
+      </w:r>
+      <w:proofErr w:type="gramStart"/>
+      <w:r>
+        <w:t>:mm:ss</w:t>
+      </w:r>
+      <w:proofErr w:type="spellEnd"/>
+      <w:proofErr w:type="gramEnd"/>
+      <w:r>
+        <w:t>, with the T being the start of the time segment and all six components required.</w:t>
+      </w:r>
+    </w:p>
+    <w:p>
+      <w:pPr>
+        <w:pStyle w:val="Attribute"/>
+      </w:pPr>
+      <w:r>
+        <w:t xml:space="preserve">Attribute: </w:t>
+      </w:r>
+      <w:proofErr w:type="spellStart"/>
+      <w:r>
+        <w:t>recordType</w:t>
+      </w:r>
+      <w:proofErr w:type="spellEnd"/>
+      <w:r>
+        <w:t xml:space="preserve"> (required</w:t>
+      </w:r>
+      <w:r>
+        <w:t>, in {A</w:t>
+      </w:r>
+      <w:proofErr w:type="gramStart"/>
+      <w:r>
+        <w:t>,M,C,I</w:t>
+      </w:r>
+      <w:proofErr w:type="gramEnd"/>
+      <w:r>
+        <w:t>}</w:t>
+      </w:r>
+      <w:r>
+        <w:t>)</w:t>
+      </w:r>
+    </w:p>
+    <w:p>
+      <w:r>
+        <w:t xml:space="preserve">This is the </w:t>
+      </w:r>
+      <w:r>
+        <w:t>NAACCR record type to which the data corresponds</w:t>
+      </w:r>
+      <w:r>
+        <w:t>.</w:t>
+      </w:r>
+    </w:p>
+    <w:p>
+      <w:pPr>
+        <w:pStyle w:val="Element"/>
+      </w:pPr>
+      <w:r>
+        <w:t>Element: Patient</w:t>
+      </w:r>
+    </w:p>
+    <w:p>
+      <w:pPr>
+        <w:pStyle w:val="ElementSubhead"/>
+      </w:pPr>
+      <w:r>
+        <w:t xml:space="preserve">Parent: </w:t>
+      </w:r>
+      <w:proofErr w:type="spellStart"/>
+      <w:r>
+        <w:t>NaaccrData</w:t>
+      </w:r>
+      <w:proofErr w:type="spellEnd"/>
+    </w:p>
+    <w:p>
+      <w:pPr>
+        <w:pStyle w:val="ElementSubhead"/>
+      </w:pPr>
+      <w:proofErr w:type="spellStart"/>
+      <w:r>
+        <w:t>Chldren</w:t>
+      </w:r>
+      <w:proofErr w:type="spellEnd"/>
+      <w:r>
+        <w:t>: Tumor</w:t>
+      </w:r>
+      <w:r>
+        <w:t xml:space="preserve"> (</w:t>
+      </w:r>
+      <w:r>
+        <w:t>1</w:t>
+      </w:r>
+      <w:proofErr w:type="gramStart"/>
+      <w:r>
+        <w:t>:n</w:t>
+      </w:r>
+      <w:proofErr w:type="gramEnd"/>
+      <w:r>
+        <w:t>)</w:t>
+      </w:r>
+      <w:r>
+        <w:t>, Item</w:t>
+      </w:r>
+      <w:r>
+        <w:t xml:space="preserve">  </w:t>
+      </w:r>
+      <w:r>
+        <w:t>(</w:t>
+      </w:r>
+      <w:r>
+        <w:t>0:n)</w:t>
+      </w:r>
+    </w:p>
+    <w:p>
+      <w:r>
+        <w:t>This represents a single patient.</w:t>
+      </w:r>
+      <w:r>
+        <w:t xml:space="preserve">  The patient is</w:t>
+      </w:r>
+      <w:r>
+        <w:t xml:space="preserve"> required to have at least one t</w:t>
+      </w:r>
+      <w:r>
+        <w:t>umor.</w:t>
+      </w:r>
+      <w:r>
+        <w:t xml:space="preserve">  While more than one tumor may be contained within a single patient, it is not required that all tumors relating to a patient be reported together.</w:t>
+      </w:r>
+    </w:p>
+    <w:p>
+      <w:pPr>
+        <w:pStyle w:val="Element"/>
+      </w:pPr>
+      <w:r>
+        <w:t>Element: Tumor</w:t>
+      </w:r>
+    </w:p>
+    <w:p>
+      <w:r>
+        <w:t>Parent: Patient</w:t>
+      </w:r>
+    </w:p>
+    <w:p>
+      <w:r>
+        <w:t>Child: Item</w:t>
+      </w:r>
+      <w:r>
+        <w:t xml:space="preserve"> (0</w:t>
+      </w:r>
+      <w:proofErr w:type="gramStart"/>
+      <w:r>
+        <w:t>:n</w:t>
+      </w:r>
+      <w:proofErr w:type="gramEnd"/>
+      <w:r>
+        <w:t>)</w:t>
+      </w:r>
+    </w:p>
+    <w:p>
+      <w:r>
+        <w:t>This represents a single tumor experienced by the patient.</w:t>
+      </w:r>
+    </w:p>
+    <w:p>
+      <w:pPr>
+        <w:pStyle w:val="Element"/>
+      </w:pPr>
+      <w:r>
+        <w:lastRenderedPageBreak/>
+        <w:t>Element: Item</w:t>
+      </w:r>
+    </w:p>
+    <w:p>
+      <w:pPr>
+        <w:pStyle w:val="ElementSubhead"/>
+      </w:pPr>
+      <w:r>
+        <w:t>Parents:</w:t>
+      </w:r>
+      <w:r>
+        <w:t xml:space="preserve"> </w:t>
+      </w:r>
+      <w:proofErr w:type="spellStart"/>
+      <w:r>
+        <w:t>NaaccrData</w:t>
+      </w:r>
+      <w:proofErr w:type="spellEnd"/>
+      <w:r>
+        <w:t>, Patient, Tumor</w:t>
+      </w:r>
+    </w:p>
+    <w:p>
+      <w:r>
+        <w:t>This is the value for a single NAACCR item for its parent object.  The value is carried in the data portion of the tag.</w:t>
+      </w:r>
+      <w:r>
+        <w:t xml:space="preserve">  White space is handled with the XML “replace” option.</w:t>
+      </w:r>
+    </w:p>
+    <w:p>
+      <w:pPr>
+        <w:pStyle w:val="Attribute"/>
+      </w:pPr>
+      <w:r>
+        <w:t xml:space="preserve">Attribute: </w:t>
+      </w:r>
+      <w:proofErr w:type="spellStart"/>
+      <w:r>
+        <w:t>naaccrId</w:t>
+      </w:r>
+      <w:proofErr w:type="spellEnd"/>
+      <w:r>
+        <w:t xml:space="preserve"> (</w:t>
+      </w:r>
+      <w:proofErr w:type="spellStart"/>
+      <w:r>
+        <w:t>NCName</w:t>
+      </w:r>
+      <w:proofErr w:type="spellEnd"/>
+      <w:r>
+        <w:t>, required</w:t>
+      </w:r>
+      <w:r>
+        <w:t>)</w:t>
+      </w:r>
+    </w:p>
+    <w:p>
+      <w:r>
+        <w:t xml:space="preserve">This is the </w:t>
+      </w:r>
+      <w:r>
+        <w:t>identification</w:t>
+      </w:r>
+      <w:r>
+        <w:t xml:space="preserve"> of the item</w:t>
+      </w:r>
+      <w:r>
+        <w:t xml:space="preserve">, which is based on the NAACCR field name but </w:t>
+      </w:r>
+      <w:r>
+        <w:t>is suitable for use as a variable name</w:t>
+      </w:r>
+      <w:r>
+        <w:t>.</w:t>
+      </w:r>
+      <w:r>
+        <w:t xml:space="preserve">  </w:t>
+      </w:r>
+    </w:p>
+    <w:p>
+      <w:pPr>
+        <w:pStyle w:val="Attribute"/>
+      </w:pPr>
+      <w:r>
+        <w:t xml:space="preserve">Attribute: </w:t>
+      </w:r>
+      <w:proofErr w:type="spellStart"/>
+      <w:r>
+        <w:t>naaccrNum</w:t>
+      </w:r>
+      <w:proofErr w:type="spellEnd"/>
+      <w:r>
+        <w:t xml:space="preserve"> (integer, </w:t>
+      </w:r>
+      <w:r>
+        <w:t>optional</w:t>
+      </w:r>
+      <w:r>
+        <w:t>)</w:t>
+      </w:r>
+    </w:p>
+    <w:p>
+      <w:r>
+        <w:t xml:space="preserve">This is the assigned item number of the item.  </w:t>
+      </w:r>
+    </w:p>
+    <w:p>
+      <w:pPr>
+        <w:pStyle w:val="Heading2"/>
+      </w:pPr>
+      <w:r>
+        <w:lastRenderedPageBreak/>
+        <w:t xml:space="preserve">Definition of NAACCR XML </w:t>
+      </w:r>
+      <w:r>
+        <w:t>Dictionary</w:t>
+      </w:r>
+      <w:r>
+        <w:t xml:space="preserve"> Elements</w:t>
+      </w:r>
+    </w:p>
+    <w:p/>
+    <w:p>
+      <w:pPr>
+        <w:pStyle w:val="Element"/>
+      </w:pPr>
+      <w:r>
+        <w:t xml:space="preserve">Element: </w:t>
+      </w:r>
+      <w:proofErr w:type="spellStart"/>
+      <w:r>
+        <w:t>NaaccrDictionary</w:t>
+      </w:r>
+      <w:proofErr w:type="spellEnd"/>
+    </w:p>
+    <w:p>
+      <w:pPr>
+        <w:pStyle w:val="ElementSubhead"/>
+      </w:pPr>
+      <w:r>
+        <w:t xml:space="preserve">Children: </w:t>
+      </w:r>
+      <w:proofErr w:type="spellStart"/>
+      <w:r>
+        <w:t>ItemDefs</w:t>
+      </w:r>
+      <w:proofErr w:type="spellEnd"/>
+      <w:r>
+        <w:t xml:space="preserve"> (</w:t>
+      </w:r>
+      <w:r>
+        <w:t>1</w:t>
+      </w:r>
       <w:bookmarkStart w:id="0" w:name="_GoBack"/>
       <w:bookmarkEnd w:id="0"/>
-      <w:r>
-        <w:t>ictionaryUri</w:t>
-      </w:r>
-      <w:proofErr w:type="spellEnd"/>
-      <w:r>
-        <w:t xml:space="preserve"> (</w:t>
-      </w:r>
-      <w:proofErr w:type="spellStart"/>
-      <w:r>
-        <w:t>anyURI</w:t>
-      </w:r>
-      <w:proofErr w:type="spellEnd"/>
-      <w:r>
-        <w:t xml:space="preserve">, </w:t>
-      </w:r>
-      <w:r>
-        <w:t>required</w:t>
-      </w:r>
-      <w:proofErr w:type="gramStart"/>
-      <w:r>
-        <w:t>)</w:t>
-      </w:r>
-      <w:proofErr w:type="gramEnd"/>
-      <w:r>
-        <w:br/>
-        <w:t xml:space="preserve">Attribute: </w:t>
-      </w:r>
-      <w:proofErr w:type="spellStart"/>
-      <w:r>
-        <w:t>userDictionaryUri</w:t>
-      </w:r>
-      <w:proofErr w:type="spellEnd"/>
-      <w:r>
-        <w:t xml:space="preserve"> (</w:t>
-      </w:r>
-      <w:proofErr w:type="spellStart"/>
-      <w:r>
-        <w:t>anyURI</w:t>
-      </w:r>
-      <w:proofErr w:type="spellEnd"/>
-      <w:r>
-        <w:t>, optional, default=</w:t>
-      </w:r>
-      <w:r>
-        <w:t>http://naaccr.org/naaccrxml/defaultUserDictionary.xml</w:t>
-      </w:r>
-      <w:r>
-        <w:t>)</w:t>
-      </w:r>
-    </w:p>
-    <w:p>
-      <w:r>
-        <w:t xml:space="preserve">These </w:t>
-      </w:r>
-      <w:r>
-        <w:t xml:space="preserve">attributes </w:t>
-      </w:r>
-      <w:r>
-        <w:t>reference two</w:t>
-      </w:r>
-      <w:r>
-        <w:t xml:space="preserve"> distinct</w:t>
-      </w:r>
-      <w:r>
-        <w:t xml:space="preserve"> </w:t>
-      </w:r>
-      <w:proofErr w:type="spellStart"/>
-      <w:r>
-        <w:t>NaaccrDictionary</w:t>
-      </w:r>
-      <w:proofErr w:type="spellEnd"/>
-      <w:r>
-        <w:t xml:space="preserve"> elements (q.</w:t>
-      </w:r>
-      <w:r>
-        <w:t xml:space="preserve">v. in </w:t>
-      </w:r>
-      <w:r>
-        <w:t xml:space="preserve">Dictionary Elements section).  </w:t>
-      </w:r>
-      <w:proofErr w:type="spellStart"/>
-      <w:proofErr w:type="gramStart"/>
-      <w:r>
-        <w:t>dictionaryUri</w:t>
-      </w:r>
-      <w:proofErr w:type="spellEnd"/>
-      <w:proofErr w:type="gramEnd"/>
-      <w:r>
-        <w:t xml:space="preserve"> is required and corresponds to a particular version of the NAACCR standard.</w:t>
-      </w:r>
-      <w:r>
-        <w:t xml:space="preserve"> </w:t>
-      </w:r>
-      <w:r>
-        <w:t xml:space="preserve"> </w:t>
-      </w:r>
-      <w:proofErr w:type="spellStart"/>
-      <w:proofErr w:type="gramStart"/>
-      <w:r>
-        <w:t>userDictionaryUri</w:t>
-      </w:r>
-      <w:proofErr w:type="spellEnd"/>
-      <w:proofErr w:type="gramEnd"/>
-      <w:r>
-        <w:t xml:space="preserve"> is optional and describes state, requestor and system items.  The NAACCR default user dictionary defines reserved and local use portions of the NAACCR flat file as unformatted text.  State, local and requestor items are defined in a custom user dictionary identified by the </w:t>
-      </w:r>
-      <w:proofErr w:type="spellStart"/>
-      <w:r>
-        <w:t>userDictionaryUri</w:t>
-      </w:r>
-      <w:proofErr w:type="spellEnd"/>
-      <w:r>
-        <w:t xml:space="preserve"> attribute which allocates space in the reserved and local use portions of the NAACCR flat file</w:t>
-      </w:r>
-      <w:r>
-        <w:t xml:space="preserve"> (q.v. </w:t>
-      </w:r>
-      <w:proofErr w:type="gramStart"/>
-      <w:r>
-        <w:t>Other Conventions section)</w:t>
-      </w:r>
-      <w:r>
-        <w:t>.</w:t>
-      </w:r>
-      <w:proofErr w:type="gramEnd"/>
-    </w:p>
-    <w:p>
-      <w:pPr>
-        <w:pStyle w:val="Attribute"/>
-      </w:pPr>
-      <w:r>
-        <w:t xml:space="preserve">Attribute: </w:t>
-      </w:r>
-      <w:proofErr w:type="spellStart"/>
-      <w:r>
-        <w:t>timeGenerated</w:t>
-      </w:r>
-      <w:proofErr w:type="spellEnd"/>
-      <w:r>
-        <w:t xml:space="preserve"> (</w:t>
-      </w:r>
-      <w:proofErr w:type="spellStart"/>
-      <w:r>
-        <w:t>date</w:t>
-      </w:r>
-      <w:r>
-        <w:t>T</w:t>
-      </w:r>
-      <w:r>
-        <w:t>ime</w:t>
-      </w:r>
-      <w:proofErr w:type="spellEnd"/>
-      <w:r>
-        <w:t>, required)</w:t>
-      </w:r>
-    </w:p>
-    <w:p>
-      <w:r>
-        <w:t xml:space="preserve">This is date-time when the extract was </w:t>
-      </w:r>
-      <w:r>
-        <w:t>produced by the system</w:t>
-      </w:r>
-      <w:r>
-        <w:t>.</w:t>
-      </w:r>
-      <w:r>
-        <w:t xml:space="preserve">  Note that its format is </w:t>
-      </w:r>
-      <w:proofErr w:type="spellStart"/>
-      <w:r>
-        <w:t>YYYY-MM-DDThh</w:t>
-      </w:r>
-      <w:proofErr w:type="gramStart"/>
-      <w:r>
-        <w:t>:mm:ss</w:t>
-      </w:r>
-      <w:proofErr w:type="spellEnd"/>
-      <w:proofErr w:type="gramEnd"/>
-      <w:r>
-        <w:t>, with the T being the start of the time segment and all six components required.</w:t>
-      </w:r>
-    </w:p>
-    <w:p>
-      <w:pPr>
-        <w:pStyle w:val="Attribute"/>
-      </w:pPr>
-      <w:r>
-        <w:t xml:space="preserve">Attribute: </w:t>
-      </w:r>
-      <w:proofErr w:type="spellStart"/>
-      <w:r>
-        <w:t>recordType</w:t>
-      </w:r>
-      <w:proofErr w:type="spellEnd"/>
-      <w:r>
-        <w:t xml:space="preserve"> (required</w:t>
-      </w:r>
-      <w:r>
-        <w:t>, in {A</w:t>
-      </w:r>
-      <w:proofErr w:type="gramStart"/>
-      <w:r>
-        <w:t>,M,C,I</w:t>
-      </w:r>
-      <w:proofErr w:type="gramEnd"/>
-      <w:r>
-        <w:t>}</w:t>
-      </w:r>
-      <w:r>
-        <w:t>)</w:t>
-      </w:r>
-    </w:p>
-    <w:p>
-      <w:r>
-        <w:t xml:space="preserve">This is the </w:t>
-      </w:r>
-      <w:r>
-        <w:t>NAACCR record type to which the data corresponds</w:t>
-      </w:r>
-      <w:r>
-        <w:t>.</w:t>
-      </w:r>
-    </w:p>
-    <w:p>
-      <w:pPr>
-        <w:pStyle w:val="Element"/>
-      </w:pPr>
-      <w:r>
-        <w:t>Element: Patient</w:t>
-      </w:r>
-    </w:p>
-    <w:p>
-      <w:pPr>
-        <w:pStyle w:val="ElementSubhead"/>
-      </w:pPr>
-      <w:r>
-        <w:t xml:space="preserve">Parent: </w:t>
-      </w:r>
-      <w:proofErr w:type="spellStart"/>
-      <w:r>
-        <w:t>NaaccrData</w:t>
-      </w:r>
-      <w:proofErr w:type="spellEnd"/>
-    </w:p>
-    <w:p>
-      <w:pPr>
-        <w:pStyle w:val="ElementSubhead"/>
-      </w:pPr>
-      <w:proofErr w:type="spellStart"/>
-      <w:r>
-        <w:t>Chldren</w:t>
-      </w:r>
-      <w:proofErr w:type="spellEnd"/>
-      <w:r>
-        <w:t>: Tumor</w:t>
-      </w:r>
-      <w:r>
-        <w:t xml:space="preserve"> (</w:t>
-      </w:r>
-      <w:r>
-        <w:t>1</w:t>
-      </w:r>
-      <w:proofErr w:type="gramStart"/>
-      <w:r>
-        <w:t>:n</w:t>
-      </w:r>
-      <w:proofErr w:type="gramEnd"/>
-      <w:r>
-        <w:t>)</w:t>
-      </w:r>
-      <w:r>
-        <w:t>, Item</w:t>
-      </w:r>
-      <w:r>
-        <w:t xml:space="preserve">  </w:t>
-      </w:r>
-      <w:r>
-        <w:t>(</w:t>
-      </w:r>
-      <w:r>
-        <w:t>0:n)</w:t>
-      </w:r>
-    </w:p>
-    <w:p>
-      <w:r>
-        <w:t>This represents a single patient.</w:t>
-      </w:r>
-      <w:r>
-        <w:t xml:space="preserve">  The patient is</w:t>
-      </w:r>
-      <w:r>
-        <w:t xml:space="preserve"> required to have at least one t</w:t>
-      </w:r>
-      <w:r>
-        <w:t>umor.</w:t>
-      </w:r>
-      <w:r>
-        <w:t xml:space="preserve">  While more than one tumor may be contained within a single patient, it is not required that all tumors relating to a patient be reported together.</w:t>
-      </w:r>
-    </w:p>
-    <w:p>
-      <w:pPr>
-        <w:pStyle w:val="Element"/>
-      </w:pPr>
-      <w:r>
-        <w:t>Element: Tumor</w:t>
-      </w:r>
-    </w:p>
-    <w:p>
-      <w:r>
-        <w:t>Parent: Patient</w:t>
-      </w:r>
-    </w:p>
-    <w:p>
-      <w:r>
-        <w:t>Child: Item</w:t>
-      </w:r>
-      <w:r>
-        <w:t xml:space="preserve"> (0</w:t>
-      </w:r>
-      <w:proofErr w:type="gramStart"/>
-      <w:r>
-        <w:t>:n</w:t>
-      </w:r>
-      <w:proofErr w:type="gramEnd"/>
-      <w:r>
-        <w:t>)</w:t>
-      </w:r>
-    </w:p>
-    <w:p>
-      <w:r>
-        <w:t>This represents a single tumor experienced by the patient.</w:t>
-      </w:r>
-    </w:p>
-    <w:p>
-      <w:pPr>
-        <w:pStyle w:val="Element"/>
-      </w:pPr>
-      <w:r>
-        <w:lastRenderedPageBreak/>
-        <w:t>Element: Item</w:t>
-      </w:r>
-    </w:p>
-    <w:p>
-      <w:pPr>
-        <w:pStyle w:val="ElementSubhead"/>
-      </w:pPr>
-      <w:r>
-        <w:t>Parents:</w:t>
-      </w:r>
-      <w:r>
-        <w:t xml:space="preserve"> </w:t>
-      </w:r>
-      <w:proofErr w:type="spellStart"/>
-      <w:r>
-        <w:t>NaaccrData</w:t>
-      </w:r>
-      <w:proofErr w:type="spellEnd"/>
-      <w:r>
-        <w:t>, Patient, Tumor</w:t>
-      </w:r>
-    </w:p>
-    <w:p>
-      <w:r>
-        <w:t>This is the value for a single NAACCR item for its parent object.  The value is carried in the data portion of the tag.</w:t>
-      </w:r>
-      <w:r>
-        <w:t xml:space="preserve">  White space is handled with the XML “replace” option.</w:t>
-      </w:r>
-    </w:p>
-    <w:p>
-      <w:pPr>
-        <w:pStyle w:val="Attribute"/>
-      </w:pPr>
-      <w:r>
-        <w:t xml:space="preserve">Attribute: </w:t>
-      </w:r>
-      <w:proofErr w:type="spellStart"/>
-      <w:r>
-        <w:t>naaccrId</w:t>
-      </w:r>
-      <w:proofErr w:type="spellEnd"/>
-      <w:r>
-        <w:t xml:space="preserve"> (</w:t>
-      </w:r>
-      <w:proofErr w:type="spellStart"/>
-      <w:r>
-        <w:t>NCName</w:t>
-      </w:r>
-      <w:proofErr w:type="spellEnd"/>
-      <w:r>
-        <w:t>, required</w:t>
-      </w:r>
-      <w:r>
-        <w:t>)</w:t>
-      </w:r>
-    </w:p>
-    <w:p>
-      <w:r>
-        <w:t xml:space="preserve">This is the </w:t>
-      </w:r>
-      <w:r>
-        <w:t>identification</w:t>
-      </w:r>
-      <w:r>
-        <w:t xml:space="preserve"> of the item</w:t>
-      </w:r>
-      <w:r>
-        <w:t xml:space="preserve">, which is based on the NAACCR field name but </w:t>
-      </w:r>
-      <w:r>
-        <w:t>is suitable for use as a variable name</w:t>
-      </w:r>
-      <w:r>
-        <w:t>.</w:t>
-      </w:r>
-      <w:r>
-        <w:t xml:space="preserve">  </w:t>
-      </w:r>
-    </w:p>
-    <w:p>
-      <w:pPr>
-        <w:pStyle w:val="Attribute"/>
-      </w:pPr>
-      <w:r>
-        <w:t xml:space="preserve">Attribute: </w:t>
-      </w:r>
-      <w:proofErr w:type="spellStart"/>
-      <w:r>
-        <w:t>naaccrNum</w:t>
-      </w:r>
-      <w:proofErr w:type="spellEnd"/>
-      <w:r>
-        <w:t xml:space="preserve"> (integer, </w:t>
-      </w:r>
-      <w:r>
-        <w:t>optional</w:t>
-      </w:r>
-      <w:r>
-        <w:t>)</w:t>
-      </w:r>
-    </w:p>
-    <w:p>
-      <w:r>
-        <w:t xml:space="preserve">This is the assigned item number of the item.  </w:t>
-      </w:r>
-    </w:p>
-    <w:p>
-      <w:pPr>
-        <w:pStyle w:val="Heading2"/>
-      </w:pPr>
-      <w:r>
-        <w:lastRenderedPageBreak/>
-        <w:t xml:space="preserve">Definition of NAACCR XML </w:t>
-      </w:r>
-      <w:r>
-        <w:t>Dictionary</w:t>
-      </w:r>
-      <w:r>
-        <w:t xml:space="preserve"> Elements</w:t>
-      </w:r>
-    </w:p>
-    <w:p/>
-    <w:p>
-      <w:pPr>
-        <w:pStyle w:val="Element"/>
-      </w:pPr>
-      <w:r>
-        <w:t xml:space="preserve">Element: </w:t>
-      </w:r>
-      <w:proofErr w:type="spellStart"/>
-      <w:r>
-        <w:t>NaaccrDictionary</w:t>
-      </w:r>
-      <w:proofErr w:type="spellEnd"/>
-    </w:p>
-    <w:p>
-      <w:pPr>
-        <w:pStyle w:val="ElementSubhead"/>
-      </w:pPr>
-      <w:r>
-        <w:t xml:space="preserve">Children: </w:t>
-      </w:r>
-      <w:proofErr w:type="spellStart"/>
-      <w:r>
-        <w:t>ItemDefs</w:t>
-      </w:r>
-      <w:proofErr w:type="spellEnd"/>
-      <w:r>
-        <w:t xml:space="preserve"> (0</w:t>
-      </w:r>
       <w:r>
         <w:t>:1)</w:t>
       </w:r>

</xml_diff>

<commit_message>
Update data types and validation
</commit_message>
<xml_diff>
--- a/docs/XMLDefs.docx
+++ b/docs/XMLDefs.docx
@@ -15,6 +15,8 @@
       <w:r>
         <w:t>s</w:t>
       </w:r>
+      <w:bookmarkStart w:id="0" w:name="_GoBack"/>
+      <w:bookmarkEnd w:id="0"/>
     </w:p>
     <w:p>
       <w:pPr>
@@ -576,8 +578,6 @@
       <w:r>
         <w:t>1</w:t>
       </w:r>
-      <w:bookmarkStart w:id="0" w:name="_GoBack"/>
-      <w:bookmarkEnd w:id="0"/>
       <w:r>
         <w:t>:1)</w:t>
       </w:r>
@@ -979,7 +979,7 @@
         <w:t>, enumeration</w:t>
       </w:r>
       <w:r>
-        <w:t>, default=string</w:t>
+        <w:t>, default=text</w:t>
       </w:r>
       <w:r>
         <w:t>)</w:t>
@@ -993,7 +993,24 @@
         <w:t xml:space="preserve">  This is used for validation and </w:t>
       </w:r>
       <w:r>
-        <w:t>in most cases can be used to imply the value of the regex attribute</w:t>
+        <w:t>in</w:t>
+      </w:r>
+      <w:r>
+        <w:t xml:space="preserve"> most cases can be used to infer</w:t>
+      </w:r>
+      <w:r>
+        <w:t xml:space="preserve"> the value of the </w:t>
+      </w:r>
+      <w:proofErr w:type="spellStart"/>
+      <w:r>
+        <w:t>regex</w:t>
+      </w:r>
+      <w:r>
+        <w:t>Validation</w:t>
+      </w:r>
+      <w:proofErr w:type="spellEnd"/>
+      <w:r>
+        <w:t xml:space="preserve"> attribute</w:t>
       </w:r>
       <w:r>
         <w:t>.</w:t>
@@ -1008,13 +1025,424 @@
         <w:t xml:space="preserve">The acceptable values </w:t>
       </w:r>
       <w:r>
-        <w:t>are as follows:</w:t>
-      </w:r>
-    </w:p>
-    <w:p>
+        <w:t xml:space="preserve">are </w:t>
+      </w:r>
+      <w:proofErr w:type="gramStart"/>
+      <w:r>
+        <w:t>describe</w:t>
+      </w:r>
+      <w:proofErr w:type="gramEnd"/>
+      <w:r>
+        <w:t xml:space="preserve"> two types of data items</w:t>
+      </w:r>
+      <w:r>
+        <w:t>:</w:t>
+      </w:r>
+    </w:p>
+    <w:p>
+      <w:pPr>
+        <w:pStyle w:val="PlainText"/>
+      </w:pPr>
       <w:r>
         <w:tab/>
-        <w:t>code: a field whose full length contains numeric characters</w:t>
+      </w:r>
+      <w:r>
+        <w:t>Space-</w:t>
+      </w:r>
+      <w:proofErr w:type="gramStart"/>
+      <w:r>
+        <w:t>filling</w:t>
+      </w:r>
+      <w:r>
+        <w:t xml:space="preserve"> </w:t>
+      </w:r>
+      <w:r>
+        <w:t xml:space="preserve"> </w:t>
+      </w:r>
+      <w:r>
+        <w:t>–</w:t>
+      </w:r>
+      <w:proofErr w:type="gramEnd"/>
+      <w:r>
+        <w:t xml:space="preserve"> all valid values are the full length of the field, no internal blanks</w:t>
+      </w:r>
+      <w:r>
+        <w:t xml:space="preserve"> are allowed</w:t>
+      </w:r>
+      <w:r>
+        <w:t>; padding and trim attributes are ignored:</w:t>
+      </w:r>
+    </w:p>
+    <w:p>
+      <w:pPr>
+        <w:pStyle w:val="PlainText"/>
+      </w:pPr>
+      <w:r>
+        <w:tab/>
+      </w:r>
+      <w:r>
+        <w:tab/>
+      </w:r>
+      <w:proofErr w:type="gramStart"/>
+      <w:r>
+        <w:rPr>
+          <w:b/>
+        </w:rPr>
+        <w:t>alpha</w:t>
+      </w:r>
+      <w:proofErr w:type="gramEnd"/>
+      <w:r>
+        <w:t xml:space="preserve"> (A-Z)</w:t>
+      </w:r>
+    </w:p>
+    <w:p>
+      <w:pPr>
+        <w:pStyle w:val="PlainText"/>
+      </w:pPr>
+      <w:r>
+        <w:tab/>
+      </w:r>
+      <w:r>
+        <w:tab/>
+      </w:r>
+      <w:proofErr w:type="gramStart"/>
+      <w:r>
+        <w:rPr>
+          <w:b/>
+        </w:rPr>
+        <w:t>d</w:t>
+      </w:r>
+      <w:r>
+        <w:rPr>
+          <w:b/>
+        </w:rPr>
+        <w:t>igits</w:t>
+      </w:r>
+      <w:proofErr w:type="gramEnd"/>
+      <w:r>
+        <w:t xml:space="preserve"> (0-9)</w:t>
+      </w:r>
+    </w:p>
+    <w:p>
+      <w:pPr>
+        <w:pStyle w:val="PlainText"/>
+      </w:pPr>
+      <w:r>
+        <w:tab/>
+      </w:r>
+      <w:r>
+        <w:tab/>
+      </w:r>
+      <w:proofErr w:type="gramStart"/>
+      <w:r>
+        <w:rPr>
+          <w:b/>
+        </w:rPr>
+        <w:t>mixed</w:t>
+      </w:r>
+      <w:proofErr w:type="gramEnd"/>
+      <w:r>
+        <w:t xml:space="preserve"> (A-Z0-9)</w:t>
+      </w:r>
+    </w:p>
+    <w:p>
+      <w:pPr>
+        <w:pStyle w:val="PlainText"/>
+      </w:pPr>
+    </w:p>
+    <w:p>
+      <w:pPr>
+        <w:pStyle w:val="PlainText"/>
+      </w:pPr>
+      <w:r>
+        <w:tab/>
+      </w:r>
+      <w:r>
+        <w:t xml:space="preserve">Non-space-filling </w:t>
+      </w:r>
+      <w:r>
+        <w:t>–</w:t>
+      </w:r>
+      <w:r>
+        <w:t xml:space="preserve"> values less than the full length of the field are valid; padding and trim attributes are used:</w:t>
+      </w:r>
+    </w:p>
+    <w:p>
+      <w:pPr>
+        <w:pStyle w:val="PlainText"/>
+      </w:pPr>
+      <w:r>
+        <w:tab/>
+      </w:r>
+      <w:r>
+        <w:tab/>
+      </w:r>
+      <w:proofErr w:type="gramStart"/>
+      <w:r>
+        <w:rPr>
+          <w:b/>
+        </w:rPr>
+        <w:t>text</w:t>
+      </w:r>
+      <w:proofErr w:type="gramEnd"/>
+      <w:r>
+        <w:t xml:space="preserve"> (any character, escape sequences recognized) </w:t>
+      </w:r>
+      <w:r>
+        <w:t>–</w:t>
+      </w:r>
+      <w:r>
+        <w:t xml:space="preserve"> default</w:t>
+      </w:r>
+    </w:p>
+    <w:p>
+      <w:pPr>
+        <w:pStyle w:val="PlainText"/>
+      </w:pPr>
+      <w:r>
+        <w:tab/>
+      </w:r>
+      <w:r>
+        <w:tab/>
+      </w:r>
+      <w:proofErr w:type="gramStart"/>
+      <w:r>
+        <w:rPr>
+          <w:b/>
+        </w:rPr>
+        <w:t>numeric</w:t>
+      </w:r>
+      <w:proofErr w:type="gramEnd"/>
+      <w:r>
+        <w:t xml:space="preserve"> (0-9 with at most 1 period; if period is present, at least one </w:t>
+      </w:r>
+      <w:r>
+        <w:t xml:space="preserve">digit precedes and follows it) </w:t>
+      </w:r>
+      <w:r>
+        <w:t>–</w:t>
+      </w:r>
+      <w:r>
+        <w:t xml:space="preserve"> leading and trailing zeroes are always preserved</w:t>
+      </w:r>
+    </w:p>
+    <w:p>
+      <w:pPr>
+        <w:pStyle w:val="PlainText"/>
+      </w:pPr>
+      <w:r>
+        <w:tab/>
+      </w:r>
+      <w:r>
+        <w:tab/>
+      </w:r>
+      <w:proofErr w:type="gramStart"/>
+      <w:r>
+        <w:rPr>
+          <w:b/>
+        </w:rPr>
+        <w:t>date</w:t>
+      </w:r>
+      <w:proofErr w:type="gramEnd"/>
+      <w:r>
+        <w:t xml:space="preserve"> (YYYY, YYYYMM, YYYYMMDD) </w:t>
+      </w:r>
+      <w:r>
+        <w:t>–</w:t>
+      </w:r>
+      <w:r>
+        <w:t xml:space="preserve"> always right padded with blank on flat file output; old-style 99s, 88s and 00s for unused subfields are not permitted</w:t>
+      </w:r>
+    </w:p>
+    <w:p>
+      <w:pPr>
+        <w:pStyle w:val="PlainText"/>
+      </w:pPr>
+    </w:p>
+    <w:p>
+      <w:pPr>
+        <w:pStyle w:val="Attribute"/>
+      </w:pPr>
+      <w:r>
+        <w:t xml:space="preserve">Attribute: </w:t>
+      </w:r>
+      <w:r>
+        <w:t>padding</w:t>
+      </w:r>
+      <w:r>
+        <w:t xml:space="preserve"> (optiona</w:t>
+      </w:r>
+      <w:r>
+        <w:t>l</w:t>
+      </w:r>
+      <w:r>
+        <w:t>, enumeration, default=</w:t>
+      </w:r>
+      <w:proofErr w:type="spellStart"/>
+      <w:r>
+        <w:t>rightBlank</w:t>
+      </w:r>
+      <w:proofErr w:type="spellEnd"/>
+      <w:r>
+        <w:t>)</w:t>
+      </w:r>
+    </w:p>
+    <w:p>
+      <w:pPr>
+        <w:pStyle w:val="PlainText"/>
+      </w:pPr>
+      <w:r>
+        <w:t>Controls how text and numeric data</w:t>
+      </w:r>
+      <w:r>
+        <w:t xml:space="preserve"> is </w:t>
+      </w:r>
+      <w:r>
+        <w:t xml:space="preserve">padded when writing a flat file item.  The acceptable values are as follows: </w:t>
+      </w:r>
+    </w:p>
+    <w:p>
+      <w:pPr>
+        <w:pStyle w:val="PlainText"/>
+      </w:pPr>
+      <w:r>
+        <w:tab/>
+      </w:r>
+      <w:proofErr w:type="spellStart"/>
+      <w:proofErr w:type="gramStart"/>
+      <w:r>
+        <w:rPr>
+          <w:b/>
+        </w:rPr>
+        <w:t>rightBlank</w:t>
+      </w:r>
+      <w:proofErr w:type="spellEnd"/>
+      <w:proofErr w:type="gramEnd"/>
+      <w:r>
+        <w:t xml:space="preserve"> (default) </w:t>
+      </w:r>
+      <w:r>
+        <w:t>–</w:t>
+      </w:r>
+      <w:r>
+        <w:t xml:space="preserve"> field is filled with blanks to the right of the value</w:t>
+      </w:r>
+    </w:p>
+    <w:p>
+      <w:pPr>
+        <w:pStyle w:val="PlainText"/>
+      </w:pPr>
+      <w:r>
+        <w:tab/>
+      </w:r>
+      <w:proofErr w:type="spellStart"/>
+      <w:proofErr w:type="gramStart"/>
+      <w:r>
+        <w:rPr>
+          <w:b/>
+        </w:rPr>
+        <w:t>leftBlank</w:t>
+      </w:r>
+      <w:proofErr w:type="spellEnd"/>
+      <w:proofErr w:type="gramEnd"/>
+      <w:r>
+        <w:t xml:space="preserve"> </w:t>
+      </w:r>
+      <w:r>
+        <w:t>–</w:t>
+      </w:r>
+      <w:r>
+        <w:t xml:space="preserve"> field is filled with blanks to the left of the value</w:t>
+      </w:r>
+    </w:p>
+    <w:p>
+      <w:pPr>
+        <w:pStyle w:val="PlainText"/>
+      </w:pPr>
+      <w:r>
+        <w:tab/>
+      </w:r>
+      <w:proofErr w:type="spellStart"/>
+      <w:proofErr w:type="gramStart"/>
+      <w:r>
+        <w:rPr>
+          <w:b/>
+        </w:rPr>
+        <w:t>leftZero</w:t>
+      </w:r>
+      <w:proofErr w:type="spellEnd"/>
+      <w:proofErr w:type="gramEnd"/>
+      <w:r>
+        <w:t xml:space="preserve"> </w:t>
+      </w:r>
+      <w:r>
+        <w:t>–</w:t>
+      </w:r>
+      <w:r>
+        <w:t xml:space="preserve"> field is filled with zeroes to the left of the value</w:t>
+      </w:r>
+    </w:p>
+    <w:p>
+      <w:pPr>
+        <w:pStyle w:val="PlainText"/>
+      </w:pPr>
+      <w:r>
+        <w:tab/>
+      </w:r>
+      <w:proofErr w:type="spellStart"/>
+      <w:proofErr w:type="gramStart"/>
+      <w:r>
+        <w:rPr>
+          <w:b/>
+        </w:rPr>
+        <w:t>rightZero</w:t>
+      </w:r>
+      <w:proofErr w:type="spellEnd"/>
+      <w:proofErr w:type="gramEnd"/>
+      <w:r>
+        <w:t xml:space="preserve"> </w:t>
+      </w:r>
+      <w:r>
+        <w:t>–</w:t>
+      </w:r>
+      <w:r>
+        <w:t xml:space="preserve"> field is filled with zeroes to the right of the value (</w:t>
+      </w:r>
+      <w:r>
+        <w:t>not currently used</w:t>
+      </w:r>
+      <w:r>
+        <w:t>)</w:t>
+      </w:r>
+    </w:p>
+    <w:p>
+      <w:pPr>
+        <w:pStyle w:val="PlainText"/>
+      </w:pPr>
+    </w:p>
+    <w:p>
+      <w:pPr>
+        <w:pStyle w:val="Attribute"/>
+      </w:pPr>
+      <w:r>
+        <w:t>Attribute:</w:t>
+      </w:r>
+      <w:r>
+        <w:t xml:space="preserve"> trim</w:t>
+      </w:r>
+      <w:r>
+        <w:t xml:space="preserve"> (optional, enumeration, default=</w:t>
+      </w:r>
+      <w:r>
+        <w:t>al</w:t>
+      </w:r>
+      <w:r>
+        <w:t>l)</w:t>
+      </w:r>
+    </w:p>
+    <w:p>
+      <w:r>
+        <w:t>Controls how leading and trailing spaces are handled when reading a flat file item.  The acceptable values are as follows:</w:t>
       </w:r>
       <w:r>
         <w:br/>
@@ -1022,147 +1450,43 @@
       <w:r>
         <w:tab/>
       </w:r>
-      <w:proofErr w:type="spellStart"/>
-      <w:r>
-        <w:t>codeWithBlank</w:t>
-      </w:r>
-      <w:proofErr w:type="spellEnd"/>
-      <w:r>
-        <w:t xml:space="preserve">: a code for which </w:t>
-      </w:r>
-      <w:r>
-        <w:t xml:space="preserve">all </w:t>
-      </w:r>
-      <w:r>
-        <w:t>blank</w:t>
-      </w:r>
-      <w:r>
-        <w:t>s</w:t>
-      </w:r>
-      <w:r>
-        <w:t xml:space="preserve"> is a meaningful value</w:t>
+      <w:r>
+        <w:rPr>
+          <w:b/>
+        </w:rPr>
+        <w:t>all</w:t>
+      </w:r>
+      <w:r>
+        <w:t xml:space="preserve"> (default) – leading and trailing spaces are removed</w:t>
       </w:r>
       <w:r>
         <w:br/>
       </w:r>
       <w:r>
         <w:tab/>
-        <w:t>alpha: a field whose full length contains alphabetic characters</w:t>
-      </w:r>
-      <w:r>
-        <w:br/>
-      </w:r>
-      <w:r>
-        <w:tab/>
-      </w:r>
-      <w:proofErr w:type="spellStart"/>
-      <w:r>
-        <w:t>alphaWithBlank</w:t>
-      </w:r>
-      <w:proofErr w:type="spellEnd"/>
-      <w:r>
-        <w:t xml:space="preserve">: an alpha for which </w:t>
-      </w:r>
-      <w:r>
-        <w:t xml:space="preserve">all </w:t>
-      </w:r>
-      <w:r>
-        <w:t>blank</w:t>
-      </w:r>
-      <w:r>
-        <w:t>s</w:t>
-      </w:r>
-      <w:r>
-        <w:t xml:space="preserve"> is a meaningful value</w:t>
-      </w:r>
-      <w:r>
-        <w:br/>
-      </w:r>
-      <w:r>
-        <w:tab/>
-        <w:t xml:space="preserve">string: </w:t>
-      </w:r>
-      <w:r>
-        <w:t xml:space="preserve">variable-length </w:t>
-      </w:r>
-      <w:r>
-        <w:t>text which starts with an alphanumeric character</w:t>
-      </w:r>
-      <w:r>
-        <w:t>; in the NAACCR record, it</w:t>
-      </w:r>
-      <w:r>
-        <w:t xml:space="preserve"> is right-padded with blanks to fill its length</w:t>
-      </w:r>
-      <w:r>
-        <w:br/>
-      </w:r>
-      <w:r>
-        <w:tab/>
-      </w:r>
-      <w:proofErr w:type="spellStart"/>
-      <w:r>
-        <w:t>stringInitialBlankOK</w:t>
-      </w:r>
-      <w:proofErr w:type="spellEnd"/>
-      <w:r>
-        <w:t xml:space="preserve">: </w:t>
-      </w:r>
-      <w:r>
-        <w:t xml:space="preserve">variable-length </w:t>
-      </w:r>
-      <w:r>
-        <w:t>text which starts with any character</w:t>
-      </w:r>
-      <w:r>
-        <w:t>; in the NAACCR record, it</w:t>
-      </w:r>
-      <w:r>
-        <w:t xml:space="preserve"> is right-padded with blanks to fill its length</w:t>
-      </w:r>
-      <w:r>
-        <w:br/>
-      </w:r>
-      <w:r>
-        <w:tab/>
-        <w:t>integer: a number</w:t>
-      </w:r>
-      <w:r>
-        <w:t>, potentially with an assumed decimal point; in the NAACCR record, it</w:t>
-      </w:r>
-      <w:r>
-        <w:t xml:space="preserve"> is right-padded with blanks to fill its length</w:t>
-      </w:r>
-      <w:r>
-        <w:br/>
-      </w:r>
-      <w:r>
-        <w:tab/>
-      </w:r>
-      <w:proofErr w:type="spellStart"/>
-      <w:r>
-        <w:t>integerLeftZeroPad</w:t>
-      </w:r>
-      <w:proofErr w:type="spellEnd"/>
-      <w:r>
-        <w:t>: a number</w:t>
-      </w:r>
-      <w:r>
-        <w:t>, potentially with an assumed decimal point; in the NAACCR record, it is left-padded with zeroes to fill its length</w:t>
-      </w:r>
-      <w:r>
-        <w:br/>
-      </w:r>
-      <w:r>
-        <w:tab/>
-        <w:t xml:space="preserve">date: a date in one of the following formats – YYYYMMDD, YYYYMM, YYYY </w:t>
-      </w:r>
+      </w:r>
+      <w:r>
+        <w:rPr>
+          <w:b/>
+        </w:rPr>
+        <w:t>none</w:t>
+      </w:r>
+      <w:r>
+        <w:t xml:space="preserve"> – leading and trailing spaces are left as they were in the flat file item</w:t>
+      </w:r>
+    </w:p>
+    <w:p/>
+    <w:p>
+      <w:pPr>
+        <w:pStyle w:val="PlainText"/>
+      </w:pPr>
     </w:p>
     <w:p>
       <w:pPr>
         <w:pStyle w:val="Attribute"/>
       </w:pPr>
       <w:r>
+        <w:lastRenderedPageBreak/>
         <w:t xml:space="preserve">Attribute: </w:t>
       </w:r>
       <w:proofErr w:type="spellStart"/>
@@ -1382,19 +1706,20 @@
       </w:r>
     </w:p>
     <w:p>
-      <w:r>
-        <w:t>.</w:t>
-      </w:r>
-      <w:r>
-        <w:t xml:space="preserve">  </w:t>
-      </w:r>
+      <w:pPr>
+        <w:shd w:val="clear" w:color="auto" w:fill="FFFFFF"/>
+        <w:spacing w:after="0" w:line="343" w:lineRule="atLeast"/>
+        <w:rPr>
+          <w:rFonts w:eastAsia="Times New Roman" w:cs="Helvetica"/>
+          <w:color w:val="000000"/>
+        </w:rPr>
+      </w:pPr>
     </w:p>
     <w:p>
       <w:pPr>
         <w:pStyle w:val="Attribute"/>
       </w:pPr>
       <w:r>
-        <w:lastRenderedPageBreak/>
         <w:t xml:space="preserve">Attribute: </w:t>
       </w:r>
       <w:proofErr w:type="spellStart"/>
@@ -1464,7 +1789,7 @@
         <w:t>This is the starting column and length of the item in the NAACCR flat file.</w:t>
       </w:r>
       <w:r>
-        <w:t xml:space="preserve">  They are required if the metadata is to be used for importing or exporting NAACCR flat files.</w:t>
+        <w:t xml:space="preserve">  They are used for importing or exporting NAACCR flat files.</w:t>
       </w:r>
     </w:p>
     <w:p>
@@ -1505,7 +1830,10 @@
       </w:r>
       <w:proofErr w:type="spellStart"/>
       <w:r>
-        <w:t>recordTypes</w:t>
+        <w:t>reco</w:t>
+      </w:r>
+      <w:r>
+        <w:t>rdTypes</w:t>
       </w:r>
       <w:proofErr w:type="spellEnd"/>
       <w:r>
@@ -1547,6 +1875,9 @@
         <w:br/>
         <w:t>Empty fields</w:t>
       </w:r>
+      <w:r>
+        <w:t xml:space="preserve"> </w:t>
+      </w:r>
     </w:p>
     <w:p>
       <w:r>
@@ -1588,7 +1919,26 @@
         <w:t xml:space="preserve">spaces}&lt;/Item&gt;.  </w:t>
       </w:r>
       <w:r>
-        <w:t>At such time as we provide a capability to identify items as required for a particular record format, use of an empty Item will indicate a required data item with an all-blank value.</w:t>
+        <w:t>At such time as a capability to identify items as required for a particular record format</w:t>
+      </w:r>
+      <w:r>
+        <w:t xml:space="preserve"> is provided</w:t>
+      </w:r>
+      <w:r>
+        <w:t>, use of an empty Item will indicate a required data item with an all-blank value.</w:t>
+      </w:r>
+    </w:p>
+    <w:p>
+      <w:pPr>
+        <w:pStyle w:val="Attribute"/>
+      </w:pPr>
+      <w:r>
+        <w:t>Trimming and padding of flat file item data</w:t>
+      </w:r>
+    </w:p>
+    <w:p>
+      <w:r>
+        <w:t>On flat file input, item data will be trimmed of blanks according to the trim attribute.  On flat file output, item data will be padded according to the padding and length attributes.  XML data is not trimmed, padded, or length-restricted.</w:t>
       </w:r>
     </w:p>
     <w:p>
@@ -1777,7 +2127,16 @@
       </w:r>
       <w:proofErr w:type="spellEnd"/>
       <w:r>
-        <w:t xml:space="preserve"> and </w:t>
+        <w:t>,</w:t>
+      </w:r>
+      <w:r>
+        <w:t xml:space="preserve"> </w:t>
+      </w:r>
+      <w:r>
+        <w:t xml:space="preserve">padding, trim </w:t>
+      </w:r>
+      <w:r>
+        <w:t xml:space="preserve">and </w:t>
       </w:r>
       <w:proofErr w:type="spellStart"/>
       <w:r>
@@ -1816,22 +2175,37 @@
     </w:p>
     <w:p>
       <w:r>
-        <w:t xml:space="preserve">Software which receives NAACCR XML Data should use </w:t>
-      </w:r>
-      <w:r>
-        <w:t>an app</w:t>
-      </w:r>
-      <w:r>
-        <w:t>ropriate metadata specifi</w:t>
-      </w:r>
-      <w:r>
-        <w:t xml:space="preserve">cation to perform </w:t>
-      </w:r>
-      <w:r>
-        <w:t>validations</w:t>
-      </w:r>
-      <w:r>
-        <w:t xml:space="preserve"> to assure that</w:t>
+        <w:t>Dictionary level</w:t>
+      </w:r>
+      <w:r>
+        <w:t xml:space="preserve"> validation occurs in the </w:t>
+      </w:r>
+      <w:r>
+        <w:t>receiving application</w:t>
+      </w:r>
+      <w:r>
+        <w:t xml:space="preserve"> on input</w:t>
+      </w:r>
+      <w:r>
+        <w:t>; at this time, no data validation on output is required</w:t>
+      </w:r>
+      <w:r>
+        <w:t xml:space="preserve">. </w:t>
+      </w:r>
+      <w:r>
+        <w:t xml:space="preserve"> Dictionary level</w:t>
+      </w:r>
+      <w:r>
+        <w:t xml:space="preserve"> validation</w:t>
+      </w:r>
+      <w:r>
+        <w:t xml:space="preserve"> assure</w:t>
+      </w:r>
+      <w:r>
+        <w:t>s</w:t>
+      </w:r>
+      <w:r>
+        <w:t xml:space="preserve"> that</w:t>
       </w:r>
       <w:r>
         <w:t>:</w:t>
@@ -1846,6 +2220,7 @@
         </w:numPr>
       </w:pPr>
       <w:r>
+        <w:lastRenderedPageBreak/>
         <w:t xml:space="preserve">each Item element </w:t>
       </w:r>
       <w:r>
@@ -1860,13 +2235,22 @@
       </w:r>
       <w:proofErr w:type="spellEnd"/>
       <w:r>
-        <w:t xml:space="preserve"> and/or </w:t>
+        <w:t xml:space="preserve"> </w:t>
+      </w:r>
+      <w:r>
+        <w:t>(</w:t>
+      </w:r>
+      <w:r>
+        <w:t xml:space="preserve">and </w:t>
       </w:r>
       <w:proofErr w:type="spellStart"/>
       <w:r>
         <w:t>NaaccrNum</w:t>
       </w:r>
       <w:proofErr w:type="spellEnd"/>
+      <w:r>
+        <w:t>, if used)</w:t>
+      </w:r>
       <w:r>
         <w:t xml:space="preserve"> which corresponds to</w:t>
       </w:r>
@@ -1939,7 +2323,13 @@
       </w:r>
       <w:proofErr w:type="spellEnd"/>
       <w:r>
-        <w:t xml:space="preserve"> appears within a Patient or Tumor element; </w:t>
+        <w:t xml:space="preserve"> appears within a</w:t>
+      </w:r>
+      <w:r>
+        <w:t xml:space="preserve"> parent XML</w:t>
+      </w:r>
+      <w:r>
+        <w:t xml:space="preserve"> element; </w:t>
       </w:r>
       <w:r>
         <w:t>and</w:t>
@@ -1954,8 +2344,32 @@
         </w:numPr>
       </w:pPr>
       <w:r>
-        <w:lastRenderedPageBreak/>
-        <w:t xml:space="preserve">each Item element has a data value which matches the regular expression implied by the datatype attribute or specified in the regex attribute of the </w:t>
+        <w:t>each Item element has a data value which matches the regular</w:t>
+      </w:r>
+      <w:r>
+        <w:t xml:space="preserve"> expression implied by the </w:t>
+      </w:r>
+      <w:proofErr w:type="spellStart"/>
+      <w:r>
+        <w:t>dataT</w:t>
+      </w:r>
+      <w:r>
+        <w:t>ype</w:t>
+      </w:r>
+      <w:proofErr w:type="spellEnd"/>
+      <w:r>
+        <w:t xml:space="preserve"> attribute or specified in the </w:t>
+      </w:r>
+      <w:proofErr w:type="spellStart"/>
+      <w:r>
+        <w:t>regex</w:t>
+      </w:r>
+      <w:r>
+        <w:t>Validation</w:t>
+      </w:r>
+      <w:proofErr w:type="spellEnd"/>
+      <w:r>
+        <w:t xml:space="preserve"> attribute of the </w:t>
       </w:r>
       <w:proofErr w:type="spellStart"/>
       <w:r>
@@ -1997,15 +2411,7 @@
         </w:numPr>
       </w:pPr>
       <w:r>
-        <w:t xml:space="preserve">each Item element has a data value which is a valid value (duplicating the </w:t>
-      </w:r>
-      <w:proofErr w:type="spellStart"/>
-      <w:r>
-        <w:t>ValidValues</w:t>
-      </w:r>
-      <w:proofErr w:type="spellEnd"/>
-      <w:r>
-        <w:t xml:space="preserve"> capability);</w:t>
+        <w:t>each Item element has a data value which is a valid value;</w:t>
       </w:r>
     </w:p>
     <w:p>
@@ -2053,7 +2459,13 @@
         <w:t>It is recommended that</w:t>
       </w:r>
       <w:r>
-        <w:t xml:space="preserve"> items under a parent element appear in the file in </w:t>
+        <w:t xml:space="preserve"> items under a parent </w:t>
+      </w:r>
+      <w:r>
+        <w:t xml:space="preserve">XML </w:t>
+      </w:r>
+      <w:r>
+        <w:t xml:space="preserve">element appear in the file in </w:t>
       </w:r>
       <w:proofErr w:type="spellStart"/>
       <w:r>
@@ -2254,6 +2666,7 @@
         </w:numPr>
       </w:pPr>
       <w:r>
+        <w:lastRenderedPageBreak/>
         <w:t>a new state/requestor item representing the free text in cos. 2340-2438; and</w:t>
       </w:r>
     </w:p>
@@ -2278,13 +2691,50 @@
       <w:r>
         <w:t>Failure to define the new state/requestor item would result in the loss of all data in cols. 2340-2438.</w:t>
       </w:r>
+      <w:r>
+        <w:t xml:space="preserve">  It will be necessary to set the trim attribute</w:t>
+      </w:r>
+      <w:r>
+        <w:t xml:space="preserve"> of item 222</w:t>
+      </w:r>
+      <w:r>
+        <w:t xml:space="preserve">0 </w:t>
+      </w:r>
+      <w:r>
+        <w:t xml:space="preserve">and </w:t>
+      </w:r>
+      <w:r>
+        <w:t>other reserved fields</w:t>
+      </w:r>
+      <w:r>
+        <w:t xml:space="preserve"> to "none" where the receiving application extracts subfields without </w:t>
+      </w:r>
+      <w:r>
+        <w:t xml:space="preserve">their being </w:t>
+      </w:r>
+      <w:r>
+        <w:t>defin</w:t>
+      </w:r>
+      <w:r>
+        <w:t>ed</w:t>
+      </w:r>
+      <w:r>
+        <w:t xml:space="preserve"> in </w:t>
+      </w:r>
+      <w:proofErr w:type="spellStart"/>
+      <w:r>
+        <w:t>ItemDef</w:t>
+      </w:r>
+      <w:proofErr w:type="spellEnd"/>
+      <w:r>
+        <w:t xml:space="preserve"> elements.</w:t>
+      </w:r>
     </w:p>
     <w:p>
       <w:pPr>
         <w:pStyle w:val="Attribute"/>
       </w:pPr>
       <w:r>
-        <w:lastRenderedPageBreak/>
         <w:t>Extensions</w:t>
       </w:r>
     </w:p>
@@ -3287,6 +3737,34 @@
       <w:contextualSpacing/>
     </w:pPr>
   </w:style>
+  <w:style w:type="paragraph" w:styleId="PlainText">
+    <w:name w:val="Plain Text"/>
+    <w:basedOn w:val="Normal"/>
+    <w:link w:val="PlainTextChar"/>
+    <w:uiPriority w:val="99"/>
+    <w:semiHidden/>
+    <w:unhideWhenUsed/>
+    <w:rsid w:val="00F431E7"/>
+    <w:pPr>
+      <w:spacing w:after="0" w:line="240" w:lineRule="auto"/>
+    </w:pPr>
+    <w:rPr>
+      <w:rFonts w:ascii="Calibri" w:hAnsi="Calibri"/>
+      <w:szCs w:val="21"/>
+    </w:rPr>
+  </w:style>
+  <w:style w:type="character" w:customStyle="1" w:styleId="PlainTextChar">
+    <w:name w:val="Plain Text Char"/>
+    <w:basedOn w:val="DefaultParagraphFont"/>
+    <w:link w:val="PlainText"/>
+    <w:uiPriority w:val="99"/>
+    <w:semiHidden/>
+    <w:rsid w:val="00F431E7"/>
+    <w:rPr>
+      <w:rFonts w:ascii="Calibri" w:hAnsi="Calibri"/>
+      <w:szCs w:val="21"/>
+    </w:rPr>
+  </w:style>
 </w:styles>
 </file>
 
@@ -3643,6 +4121,34 @@
       <w:contextualSpacing/>
     </w:pPr>
   </w:style>
+  <w:style w:type="paragraph" w:styleId="PlainText">
+    <w:name w:val="Plain Text"/>
+    <w:basedOn w:val="Normal"/>
+    <w:link w:val="PlainTextChar"/>
+    <w:uiPriority w:val="99"/>
+    <w:semiHidden/>
+    <w:unhideWhenUsed/>
+    <w:rsid w:val="00F431E7"/>
+    <w:pPr>
+      <w:spacing w:after="0" w:line="240" w:lineRule="auto"/>
+    </w:pPr>
+    <w:rPr>
+      <w:rFonts w:ascii="Calibri" w:hAnsi="Calibri"/>
+      <w:szCs w:val="21"/>
+    </w:rPr>
+  </w:style>
+  <w:style w:type="character" w:customStyle="1" w:styleId="PlainTextChar">
+    <w:name w:val="Plain Text Char"/>
+    <w:basedOn w:val="DefaultParagraphFont"/>
+    <w:link w:val="PlainText"/>
+    <w:uiPriority w:val="99"/>
+    <w:semiHidden/>
+    <w:rsid w:val="00F431E7"/>
+    <w:rPr>
+      <w:rFonts w:ascii="Calibri" w:hAnsi="Calibri"/>
+      <w:szCs w:val="21"/>
+    </w:rPr>
+  </w:style>
 </w:styles>
 </file>
 

</xml_diff>